<commit_message>
update resume with royal caribbean experience
</commit_message>
<xml_diff>
--- a/Ziad-Harb-Resume.docx
+++ b/Ziad-Harb-Resume.docx
@@ -1514,12 +1514,7 @@
         <w:t xml:space="preserve"> </w:t>
       </w:r>
       <w:r>
-        <w:t>(2017): .Net web application that provide hotel staff and</w:t>
-      </w:r>
-      <w:bookmarkStart w:id="0" w:name="_GoBack"/>
-      <w:bookmarkEnd w:id="0"/>
-      <w:r>
-        <w:t xml:space="preserve"> guests the ability to create and reserve various events.</w:t>
+        <w:t>(2017): .Net web application that provide hotel staff and guests the ability to create and reserve various events.</w:t>
       </w:r>
     </w:p>
     <w:p>
@@ -1641,7 +1636,7 @@
               <w:rPr>
                 <w:b/>
               </w:rPr>
-              <w:t>Mobile</w:t>
+              <w:t>Java</w:t>
             </w:r>
             <w:r>
               <w:rPr>
@@ -1670,13 +1665,25 @@
               <w:rPr>
                 <w:b/>
               </w:rPr>
-              <w:t xml:space="preserve">         Nov</w:t>
+              <w:t xml:space="preserve"> </w:t>
             </w:r>
             <w:r>
               <w:rPr>
                 <w:b/>
               </w:rPr>
-              <w:t>. 2018 – Present</w:t>
+              <w:t xml:space="preserve">        Jun. 2019</w:t>
+            </w:r>
+            <w:r>
+              <w:rPr>
+                <w:b/>
+              </w:rPr>
+              <w:t xml:space="preserve"> – </w:t>
+            </w:r>
+            <w:r>
+              <w:rPr>
+                <w:b/>
+              </w:rPr>
+              <w:t>Present</w:t>
             </w:r>
           </w:p>
         </w:tc>
@@ -1687,7 +1694,7 @@
         <w:rPr>
           <w:b/>
         </w:rPr>
-        <w:t>Life360</w:t>
+        <w:t>Royal Caribbean Cruises</w:t>
       </w:r>
       <w:r>
         <w:rPr>
@@ -1696,7 +1703,7 @@
         <w:t xml:space="preserve"> – </w:t>
       </w:r>
       <w:r>
-        <w:t>Fort Lauderdale</w:t>
+        <w:t>Miami</w:t>
       </w:r>
       <w:r>
         <w:t xml:space="preserve">, </w:t>
@@ -1713,9 +1720,194 @@
           <w:numId w:val="1"/>
         </w:numPr>
       </w:pPr>
-      <w:bookmarkStart w:id="1" w:name="__DdeLink__626_1332395927"/>
-      <w:r>
-        <w:t xml:space="preserve">Automate testing of </w:t>
+      <w:r>
+        <w:t xml:space="preserve">Automated testing of </w:t>
+      </w:r>
+      <w:r>
+        <w:rPr>
+          <w:b/>
+        </w:rPr>
+        <w:t>UI</w:t>
+      </w:r>
+      <w:r>
+        <w:t xml:space="preserve"> and </w:t>
+      </w:r>
+      <w:proofErr w:type="spellStart"/>
+      <w:r>
+        <w:rPr>
+          <w:b/>
+        </w:rPr>
+        <w:t>RESTFul</w:t>
+      </w:r>
+      <w:proofErr w:type="spellEnd"/>
+      <w:r>
+        <w:rPr>
+          <w:b/>
+        </w:rPr>
+        <w:t xml:space="preserve"> APIs</w:t>
+      </w:r>
+      <w:r>
+        <w:t xml:space="preserve"> using selenide</w:t>
+      </w:r>
+      <w:r>
+        <w:t>.</w:t>
+      </w:r>
+    </w:p>
+    <w:p>
+      <w:pPr>
+        <w:pStyle w:val="ListParagraph"/>
+        <w:numPr>
+          <w:ilvl w:val="0"/>
+          <w:numId w:val="1"/>
+        </w:numPr>
+      </w:pPr>
+      <w:r>
+        <w:t>Log</w:t>
+      </w:r>
+      <w:r>
+        <w:t xml:space="preserve"> defects and enhancements using </w:t>
+      </w:r>
+      <w:r>
+        <w:rPr>
+          <w:b/>
+        </w:rPr>
+        <w:t>JIRA</w:t>
+      </w:r>
+      <w:r>
+        <w:t>.</w:t>
+      </w:r>
+    </w:p>
+    <w:p>
+      <w:pPr>
+        <w:numPr>
+          <w:ilvl w:val="0"/>
+          <w:numId w:val="1"/>
+        </w:numPr>
+        <w:shd w:val="clear" w:color="auto" w:fill="FFFFFF"/>
+        <w:rPr>
+          <w:color w:val="000000" w:themeColor="text1"/>
+        </w:rPr>
+      </w:pPr>
+      <w:r>
+        <w:rPr>
+          <w:color w:val="000000" w:themeColor="text1"/>
+        </w:rPr>
+        <w:t>Apply</w:t>
+      </w:r>
+      <w:r>
+        <w:rPr>
+          <w:color w:val="000000" w:themeColor="text1"/>
+        </w:rPr>
+        <w:t xml:space="preserve"> </w:t>
+      </w:r>
+      <w:r>
+        <w:rPr>
+          <w:b/>
+          <w:color w:val="000000" w:themeColor="text1"/>
+        </w:rPr>
+        <w:t>Agile Scrum</w:t>
+      </w:r>
+      <w:r>
+        <w:rPr>
+          <w:color w:val="000000" w:themeColor="text1"/>
+        </w:rPr>
+        <w:t xml:space="preserve"> methodologies for software development.</w:t>
+      </w:r>
+    </w:p>
+    <w:p>
+      <w:pPr>
+        <w:shd w:val="clear" w:color="auto" w:fill="FFFFFF"/>
+        <w:rPr>
+          <w:color w:val="000000" w:themeColor="text1"/>
+        </w:rPr>
+      </w:pPr>
+    </w:p>
+    <w:tbl>
+      <w:tblPr>
+        <w:tblStyle w:val="TableGrid"/>
+        <w:tblW w:w="11017" w:type="dxa"/>
+        <w:tblCellMar>
+          <w:left w:w="128" w:type="dxa"/>
+        </w:tblCellMar>
+        <w:tblLook w:val="04A0" w:firstRow="1" w:lastRow="0" w:firstColumn="1" w:lastColumn="0" w:noHBand="0" w:noVBand="1"/>
+      </w:tblPr>
+      <w:tblGrid>
+        <w:gridCol w:w="5508"/>
+        <w:gridCol w:w="5509"/>
+      </w:tblGrid>
+      <w:tr>
+        <w:tc>
+          <w:tcPr>
+            <w:tcW w:w="5508" w:type="dxa"/>
+            <w:tcBorders>
+              <w:top w:val="nil"/>
+              <w:left w:val="nil"/>
+              <w:bottom w:val="nil"/>
+              <w:right w:val="nil"/>
+            </w:tcBorders>
+            <w:shd w:val="clear" w:color="auto" w:fill="auto"/>
+          </w:tcPr>
+          <w:p>
+            <w:r>
+              <w:rPr>
+                <w:b/>
+              </w:rPr>
+              <w:t>Senior Mobile SDET (contractor)</w:t>
+            </w:r>
+          </w:p>
+        </w:tc>
+        <w:tc>
+          <w:tcPr>
+            <w:tcW w:w="5508" w:type="dxa"/>
+            <w:tcBorders>
+              <w:top w:val="nil"/>
+              <w:left w:val="nil"/>
+              <w:bottom w:val="nil"/>
+              <w:right w:val="nil"/>
+            </w:tcBorders>
+            <w:shd w:val="clear" w:color="auto" w:fill="auto"/>
+          </w:tcPr>
+          <w:p>
+            <w:pPr>
+              <w:jc w:val="right"/>
+            </w:pPr>
+            <w:r>
+              <w:rPr>
+                <w:b/>
+              </w:rPr>
+              <w:t xml:space="preserve">         Nov. 2018 – May. 2019</w:t>
+            </w:r>
+          </w:p>
+        </w:tc>
+      </w:tr>
+    </w:tbl>
+    <w:p>
+      <w:r>
+        <w:rPr>
+          <w:b/>
+        </w:rPr>
+        <w:t xml:space="preserve">Life360 – </w:t>
+      </w:r>
+      <w:r>
+        <w:t>Fort Lauderdale, FL</w:t>
+      </w:r>
+    </w:p>
+    <w:p>
+      <w:pPr>
+        <w:pStyle w:val="ListParagraph"/>
+        <w:numPr>
+          <w:ilvl w:val="0"/>
+          <w:numId w:val="1"/>
+        </w:numPr>
+      </w:pPr>
+      <w:r>
+        <w:t>Automate</w:t>
+      </w:r>
+      <w:r>
+        <w:t>d</w:t>
+      </w:r>
+      <w:r>
+        <w:t xml:space="preserve"> testing of </w:t>
       </w:r>
       <w:r>
         <w:rPr>
@@ -1724,10 +1916,7 @@
         <w:t>android</w:t>
       </w:r>
       <w:r>
-        <w:t xml:space="preserve"> </w:t>
-      </w:r>
-      <w:r>
-        <w:t xml:space="preserve">and </w:t>
+        <w:t xml:space="preserve"> and </w:t>
       </w:r>
       <w:r>
         <w:rPr>
@@ -1736,13 +1925,7 @@
         <w:t>iOS</w:t>
       </w:r>
       <w:r>
-        <w:t xml:space="preserve"> </w:t>
-      </w:r>
-      <w:r>
-        <w:t xml:space="preserve">mobile application </w:t>
-      </w:r>
-      <w:r>
-        <w:t xml:space="preserve">using </w:t>
+        <w:t xml:space="preserve"> mobile application using </w:t>
       </w:r>
       <w:proofErr w:type="spellStart"/>
       <w:r>
@@ -1770,7 +1953,6 @@
         </w:rPr>
         <w:t>Java</w:t>
       </w:r>
-      <w:bookmarkEnd w:id="1"/>
       <w:r>
         <w:t>.</w:t>
       </w:r>
@@ -2370,321 +2552,38 @@
         </w:rPr>
       </w:pPr>
     </w:p>
-    <w:tbl>
-      <w:tblPr>
-        <w:tblStyle w:val="TableGrid"/>
-        <w:tblW w:w="11017" w:type="dxa"/>
-        <w:tblCellMar>
-          <w:left w:w="128" w:type="dxa"/>
-        </w:tblCellMar>
-        <w:tblLook w:val="04A0" w:firstRow="1" w:lastRow="0" w:firstColumn="1" w:lastColumn="0" w:noHBand="0" w:noVBand="1"/>
-      </w:tblPr>
-      <w:tblGrid>
-        <w:gridCol w:w="5508"/>
-        <w:gridCol w:w="5509"/>
-      </w:tblGrid>
-      <w:tr>
-        <w:tc>
-          <w:tcPr>
-            <w:tcW w:w="5508" w:type="dxa"/>
-            <w:tcBorders>
-              <w:top w:val="nil"/>
-              <w:left w:val="nil"/>
-              <w:bottom w:val="nil"/>
-              <w:right w:val="nil"/>
-            </w:tcBorders>
-            <w:shd w:val="clear" w:color="auto" w:fill="auto"/>
-          </w:tcPr>
-          <w:p>
-            <w:r>
-              <w:rPr>
-                <w:b/>
-              </w:rPr>
-              <w:t>C# SDET (contractor)</w:t>
-            </w:r>
-          </w:p>
-        </w:tc>
-        <w:tc>
-          <w:tcPr>
-            <w:tcW w:w="5508" w:type="dxa"/>
-            <w:tcBorders>
-              <w:top w:val="nil"/>
-              <w:left w:val="nil"/>
-              <w:bottom w:val="nil"/>
-              <w:right w:val="nil"/>
-            </w:tcBorders>
-            <w:shd w:val="clear" w:color="auto" w:fill="auto"/>
-          </w:tcPr>
-          <w:p>
-            <w:pPr>
-              <w:jc w:val="right"/>
-            </w:pPr>
-            <w:r>
-              <w:rPr>
-                <w:b/>
-              </w:rPr>
-              <w:t xml:space="preserve">         Jun. 2017 – Aug. 2017</w:t>
-            </w:r>
-          </w:p>
-        </w:tc>
-      </w:tr>
-    </w:tbl>
-    <w:p>
-      <w:r>
-        <w:rPr>
-          <w:b/>
-        </w:rPr>
-        <w:t xml:space="preserve">Seminole Hard Rock Hotel &amp; Casino – </w:t>
-      </w:r>
-      <w:r>
-        <w:t>Hollywood, FL</w:t>
-      </w:r>
-    </w:p>
-    <w:p>
-      <w:pPr>
-        <w:pStyle w:val="ListParagraph"/>
-        <w:numPr>
-          <w:ilvl w:val="0"/>
-          <w:numId w:val="1"/>
-        </w:numPr>
-      </w:pPr>
-      <w:r>
-        <w:t>Developed UI automation framework for an</w:t>
-      </w:r>
-      <w:r>
-        <w:rPr>
-          <w:b/>
-        </w:rPr>
-        <w:t xml:space="preserve"> Angular JS</w:t>
-      </w:r>
-      <w:r>
-        <w:t xml:space="preserve"> web application using </w:t>
-      </w:r>
-      <w:r>
-        <w:rPr>
-          <w:b/>
-        </w:rPr>
-        <w:t>C#</w:t>
-      </w:r>
-      <w:r>
-        <w:t xml:space="preserve"> and </w:t>
-      </w:r>
-      <w:proofErr w:type="spellStart"/>
-      <w:r>
-        <w:rPr>
-          <w:b/>
-        </w:rPr>
-        <w:t>NUnit</w:t>
-      </w:r>
-      <w:proofErr w:type="spellEnd"/>
-      <w:r>
-        <w:t>.</w:t>
-      </w:r>
-    </w:p>
-    <w:p>
-      <w:pPr>
-        <w:numPr>
-          <w:ilvl w:val="0"/>
-          <w:numId w:val="1"/>
-        </w:numPr>
-        <w:shd w:val="clear" w:color="auto" w:fill="FFFFFF"/>
-        <w:spacing w:line="320" w:lineRule="atLeast"/>
-        <w:rPr>
-          <w:color w:val="000000" w:themeColor="text1"/>
-        </w:rPr>
-      </w:pPr>
-      <w:r>
-        <w:rPr>
-          <w:color w:val="000000" w:themeColor="text1"/>
-        </w:rPr>
-        <w:t>Used </w:t>
-      </w:r>
-      <w:r>
-        <w:rPr>
-          <w:b/>
-          <w:bCs/>
-          <w:color w:val="000000" w:themeColor="text1"/>
-        </w:rPr>
-        <w:t>Page Object Design Pattern</w:t>
-      </w:r>
-      <w:r>
-        <w:rPr>
-          <w:color w:val="000000" w:themeColor="text1"/>
-        </w:rPr>
-        <w:t> for creating automation framework.</w:t>
-      </w:r>
-    </w:p>
-    <w:p>
-      <w:pPr>
-        <w:pStyle w:val="ListParagraph"/>
-        <w:numPr>
-          <w:ilvl w:val="0"/>
-          <w:numId w:val="1"/>
-        </w:numPr>
-      </w:pPr>
-      <w:r>
-        <w:t xml:space="preserve">Developed UI automated </w:t>
-      </w:r>
-      <w:r>
-        <w:rPr>
-          <w:b/>
-        </w:rPr>
-        <w:t>regression</w:t>
-      </w:r>
-      <w:r>
-        <w:t xml:space="preserve"> and </w:t>
-      </w:r>
-      <w:r>
-        <w:rPr>
-          <w:b/>
-        </w:rPr>
-        <w:t>smoke</w:t>
-      </w:r>
-      <w:r>
-        <w:t xml:space="preserve"> test scripts using </w:t>
-      </w:r>
-      <w:r>
-        <w:rPr>
-          <w:b/>
-        </w:rPr>
-        <w:t>Selenium</w:t>
-      </w:r>
-      <w:r>
-        <w:t xml:space="preserve"> </w:t>
-      </w:r>
-      <w:r>
-        <w:rPr>
-          <w:b/>
-        </w:rPr>
-        <w:t>WebDriver</w:t>
-      </w:r>
-      <w:r>
-        <w:t>.</w:t>
-      </w:r>
-    </w:p>
-    <w:p>
-      <w:pPr>
-        <w:numPr>
-          <w:ilvl w:val="0"/>
-          <w:numId w:val="1"/>
-        </w:numPr>
-        <w:shd w:val="clear" w:color="auto" w:fill="FFFFFF"/>
-        <w:spacing w:line="320" w:lineRule="atLeast"/>
-        <w:rPr>
-          <w:color w:val="000000" w:themeColor="text1"/>
-        </w:rPr>
-      </w:pPr>
-      <w:r>
-        <w:rPr>
-          <w:color w:val="000000" w:themeColor="text1"/>
-        </w:rPr>
-        <w:t xml:space="preserve">Created continuous integration task on </w:t>
-      </w:r>
-      <w:proofErr w:type="spellStart"/>
-      <w:r>
-        <w:rPr>
-          <w:b/>
-          <w:color w:val="000000" w:themeColor="text1"/>
-        </w:rPr>
-        <w:t>Teamcity</w:t>
-      </w:r>
-      <w:proofErr w:type="spellEnd"/>
-      <w:r>
-        <w:rPr>
-          <w:color w:val="000000" w:themeColor="text1"/>
-        </w:rPr>
-        <w:t xml:space="preserve"> that will run test suites from </w:t>
-      </w:r>
-      <w:r>
-        <w:rPr>
-          <w:b/>
-          <w:color w:val="000000" w:themeColor="text1"/>
-        </w:rPr>
-        <w:t>Team Foundation Server</w:t>
-      </w:r>
-      <w:r>
-        <w:rPr>
-          <w:color w:val="000000" w:themeColor="text1"/>
-        </w:rPr>
-        <w:t>.</w:t>
-      </w:r>
-    </w:p>
-    <w:p>
-      <w:pPr>
-        <w:pStyle w:val="ListParagraph"/>
-        <w:numPr>
-          <w:ilvl w:val="0"/>
-          <w:numId w:val="1"/>
-        </w:numPr>
-      </w:pPr>
-      <w:r>
-        <w:t xml:space="preserve">Logged defects and enhancements using </w:t>
-      </w:r>
-      <w:r>
-        <w:rPr>
-          <w:b/>
-        </w:rPr>
-        <w:t>JIRA</w:t>
-      </w:r>
-      <w:r>
-        <w:t>.</w:t>
-      </w:r>
-    </w:p>
-    <w:p>
-      <w:pPr>
-        <w:numPr>
-          <w:ilvl w:val="0"/>
-          <w:numId w:val="1"/>
-        </w:numPr>
-        <w:shd w:val="clear" w:color="auto" w:fill="FFFFFF"/>
-        <w:rPr>
-          <w:color w:val="000000" w:themeColor="text1"/>
-        </w:rPr>
-      </w:pPr>
-      <w:r>
-        <w:rPr>
-          <w:color w:val="000000" w:themeColor="text1"/>
-        </w:rPr>
-        <w:t xml:space="preserve">Applied </w:t>
-      </w:r>
-      <w:r>
-        <w:rPr>
-          <w:b/>
-          <w:color w:val="000000" w:themeColor="text1"/>
-        </w:rPr>
-        <w:t>Agile Scrum</w:t>
-      </w:r>
-      <w:r>
-        <w:rPr>
-          <w:color w:val="000000" w:themeColor="text1"/>
-        </w:rPr>
-        <w:t xml:space="preserve"> methodologies for software development.</w:t>
-      </w:r>
-    </w:p>
-    <w:p>
-      <w:pPr>
-        <w:shd w:val="clear" w:color="auto" w:fill="FFFFFF"/>
-        <w:ind w:left="360"/>
-        <w:rPr>
-          <w:color w:val="000000" w:themeColor="text1"/>
-        </w:rPr>
-      </w:pPr>
-    </w:p>
-    <w:p>
-      <w:pPr>
-        <w:shd w:val="clear" w:color="auto" w:fill="FFFFFF"/>
-        <w:ind w:left="360"/>
-        <w:rPr>
-          <w:color w:val="000000" w:themeColor="text1"/>
-        </w:rPr>
-      </w:pPr>
-    </w:p>
-    <w:p>
-      <w:pPr>
-        <w:shd w:val="clear" w:color="auto" w:fill="FFFFFF"/>
-        <w:ind w:left="360"/>
-        <w:rPr>
-          <w:color w:val="000000" w:themeColor="text1"/>
+    <w:p>
+      <w:pPr>
+        <w:rPr>
+          <w:b/>
+        </w:rPr>
+      </w:pPr>
+    </w:p>
+    <w:p>
+      <w:pPr>
+        <w:rPr>
+          <w:b/>
+        </w:rPr>
+      </w:pPr>
+    </w:p>
+    <w:p>
+      <w:pPr>
+        <w:rPr>
+          <w:b/>
+        </w:rPr>
+      </w:pPr>
+    </w:p>
+    <w:p>
+      <w:pPr>
+        <w:rPr>
+          <w:b/>
+        </w:rPr>
+      </w:pPr>
+    </w:p>
+    <w:p>
+      <w:pPr>
+        <w:rPr>
+          <w:b/>
         </w:rPr>
       </w:pPr>
     </w:p>
@@ -2719,6 +2618,306 @@
                 <w:b/>
               </w:rPr>
               <w:lastRenderedPageBreak/>
+              <w:t>C# SDET (contractor)</w:t>
+            </w:r>
+          </w:p>
+        </w:tc>
+        <w:tc>
+          <w:tcPr>
+            <w:tcW w:w="5508" w:type="dxa"/>
+            <w:tcBorders>
+              <w:top w:val="nil"/>
+              <w:left w:val="nil"/>
+              <w:bottom w:val="nil"/>
+              <w:right w:val="nil"/>
+            </w:tcBorders>
+            <w:shd w:val="clear" w:color="auto" w:fill="auto"/>
+          </w:tcPr>
+          <w:p>
+            <w:pPr>
+              <w:jc w:val="right"/>
+            </w:pPr>
+            <w:r>
+              <w:rPr>
+                <w:b/>
+              </w:rPr>
+              <w:t xml:space="preserve">         Jun. 2017 – Aug. 2017</w:t>
+            </w:r>
+          </w:p>
+        </w:tc>
+      </w:tr>
+    </w:tbl>
+    <w:p>
+      <w:r>
+        <w:rPr>
+          <w:b/>
+        </w:rPr>
+        <w:t xml:space="preserve">Seminole Hard Rock Hotel &amp; Casino – </w:t>
+      </w:r>
+      <w:r>
+        <w:t>Hollywood, FL</w:t>
+      </w:r>
+    </w:p>
+    <w:p>
+      <w:pPr>
+        <w:pStyle w:val="ListParagraph"/>
+        <w:numPr>
+          <w:ilvl w:val="0"/>
+          <w:numId w:val="1"/>
+        </w:numPr>
+      </w:pPr>
+      <w:r>
+        <w:t>Developed UI automation framework for an</w:t>
+      </w:r>
+      <w:r>
+        <w:rPr>
+          <w:b/>
+        </w:rPr>
+        <w:t xml:space="preserve"> Angular JS</w:t>
+      </w:r>
+      <w:r>
+        <w:t xml:space="preserve"> web application using </w:t>
+      </w:r>
+      <w:r>
+        <w:rPr>
+          <w:b/>
+        </w:rPr>
+        <w:t>C#</w:t>
+      </w:r>
+      <w:r>
+        <w:t xml:space="preserve"> and </w:t>
+      </w:r>
+      <w:proofErr w:type="spellStart"/>
+      <w:r>
+        <w:rPr>
+          <w:b/>
+        </w:rPr>
+        <w:t>NUnit</w:t>
+      </w:r>
+      <w:proofErr w:type="spellEnd"/>
+      <w:r>
+        <w:t>.</w:t>
+      </w:r>
+    </w:p>
+    <w:p>
+      <w:pPr>
+        <w:numPr>
+          <w:ilvl w:val="0"/>
+          <w:numId w:val="1"/>
+        </w:numPr>
+        <w:shd w:val="clear" w:color="auto" w:fill="FFFFFF"/>
+        <w:spacing w:line="320" w:lineRule="atLeast"/>
+        <w:rPr>
+          <w:color w:val="000000" w:themeColor="text1"/>
+        </w:rPr>
+      </w:pPr>
+      <w:r>
+        <w:rPr>
+          <w:color w:val="000000" w:themeColor="text1"/>
+        </w:rPr>
+        <w:t>Used </w:t>
+      </w:r>
+      <w:r>
+        <w:rPr>
+          <w:b/>
+          <w:bCs/>
+          <w:color w:val="000000" w:themeColor="text1"/>
+        </w:rPr>
+        <w:t>Page Object Design Pattern</w:t>
+      </w:r>
+      <w:r>
+        <w:rPr>
+          <w:color w:val="000000" w:themeColor="text1"/>
+        </w:rPr>
+        <w:t> for creating automation framework.</w:t>
+      </w:r>
+    </w:p>
+    <w:p>
+      <w:pPr>
+        <w:pStyle w:val="ListParagraph"/>
+        <w:numPr>
+          <w:ilvl w:val="0"/>
+          <w:numId w:val="1"/>
+        </w:numPr>
+      </w:pPr>
+      <w:r>
+        <w:t xml:space="preserve">Developed UI automated </w:t>
+      </w:r>
+      <w:r>
+        <w:rPr>
+          <w:b/>
+        </w:rPr>
+        <w:t>regression</w:t>
+      </w:r>
+      <w:r>
+        <w:t xml:space="preserve"> and </w:t>
+      </w:r>
+      <w:r>
+        <w:rPr>
+          <w:b/>
+        </w:rPr>
+        <w:t>smoke</w:t>
+      </w:r>
+      <w:r>
+        <w:t xml:space="preserve"> test scripts using </w:t>
+      </w:r>
+      <w:r>
+        <w:rPr>
+          <w:b/>
+        </w:rPr>
+        <w:t>Selenium</w:t>
+      </w:r>
+      <w:r>
+        <w:t xml:space="preserve"> </w:t>
+      </w:r>
+      <w:r>
+        <w:rPr>
+          <w:b/>
+        </w:rPr>
+        <w:t>WebDriver</w:t>
+      </w:r>
+      <w:r>
+        <w:t>.</w:t>
+      </w:r>
+    </w:p>
+    <w:p>
+      <w:pPr>
+        <w:numPr>
+          <w:ilvl w:val="0"/>
+          <w:numId w:val="1"/>
+        </w:numPr>
+        <w:shd w:val="clear" w:color="auto" w:fill="FFFFFF"/>
+        <w:spacing w:line="320" w:lineRule="atLeast"/>
+        <w:rPr>
+          <w:color w:val="000000" w:themeColor="text1"/>
+        </w:rPr>
+      </w:pPr>
+      <w:r>
+        <w:rPr>
+          <w:color w:val="000000" w:themeColor="text1"/>
+        </w:rPr>
+        <w:t xml:space="preserve">Created continuous integration task on </w:t>
+      </w:r>
+      <w:proofErr w:type="spellStart"/>
+      <w:r>
+        <w:rPr>
+          <w:b/>
+          <w:color w:val="000000" w:themeColor="text1"/>
+        </w:rPr>
+        <w:t>Teamcity</w:t>
+      </w:r>
+      <w:proofErr w:type="spellEnd"/>
+      <w:r>
+        <w:rPr>
+          <w:color w:val="000000" w:themeColor="text1"/>
+        </w:rPr>
+        <w:t xml:space="preserve"> that will run test suites from </w:t>
+      </w:r>
+      <w:r>
+        <w:rPr>
+          <w:b/>
+          <w:color w:val="000000" w:themeColor="text1"/>
+        </w:rPr>
+        <w:t>Team Foundation Server</w:t>
+      </w:r>
+      <w:r>
+        <w:rPr>
+          <w:color w:val="000000" w:themeColor="text1"/>
+        </w:rPr>
+        <w:t>.</w:t>
+      </w:r>
+    </w:p>
+    <w:p>
+      <w:pPr>
+        <w:pStyle w:val="ListParagraph"/>
+        <w:numPr>
+          <w:ilvl w:val="0"/>
+          <w:numId w:val="1"/>
+        </w:numPr>
+      </w:pPr>
+      <w:r>
+        <w:t xml:space="preserve">Logged defects and enhancements using </w:t>
+      </w:r>
+      <w:r>
+        <w:rPr>
+          <w:b/>
+        </w:rPr>
+        <w:t>JIRA</w:t>
+      </w:r>
+      <w:r>
+        <w:t>.</w:t>
+      </w:r>
+    </w:p>
+    <w:p>
+      <w:pPr>
+        <w:numPr>
+          <w:ilvl w:val="0"/>
+          <w:numId w:val="1"/>
+        </w:numPr>
+        <w:shd w:val="clear" w:color="auto" w:fill="FFFFFF"/>
+        <w:rPr>
+          <w:color w:val="000000" w:themeColor="text1"/>
+        </w:rPr>
+      </w:pPr>
+      <w:r>
+        <w:rPr>
+          <w:color w:val="000000" w:themeColor="text1"/>
+        </w:rPr>
+        <w:t xml:space="preserve">Applied </w:t>
+      </w:r>
+      <w:r>
+        <w:rPr>
+          <w:b/>
+          <w:color w:val="000000" w:themeColor="text1"/>
+        </w:rPr>
+        <w:t>Agile Scrum</w:t>
+      </w:r>
+      <w:r>
+        <w:rPr>
+          <w:color w:val="000000" w:themeColor="text1"/>
+        </w:rPr>
+        <w:t xml:space="preserve"> methodologies for software development.</w:t>
+      </w:r>
+    </w:p>
+    <w:p>
+      <w:pPr>
+        <w:shd w:val="clear" w:color="auto" w:fill="FFFFFF"/>
+        <w:ind w:left="360"/>
+        <w:rPr>
+          <w:color w:val="000000" w:themeColor="text1"/>
+        </w:rPr>
+      </w:pPr>
+    </w:p>
+    <w:tbl>
+      <w:tblPr>
+        <w:tblStyle w:val="TableGrid"/>
+        <w:tblW w:w="11017" w:type="dxa"/>
+        <w:tblCellMar>
+          <w:left w:w="128" w:type="dxa"/>
+        </w:tblCellMar>
+        <w:tblLook w:val="04A0" w:firstRow="1" w:lastRow="0" w:firstColumn="1" w:lastColumn="0" w:noHBand="0" w:noVBand="1"/>
+      </w:tblPr>
+      <w:tblGrid>
+        <w:gridCol w:w="5508"/>
+        <w:gridCol w:w="5509"/>
+      </w:tblGrid>
+      <w:tr>
+        <w:tc>
+          <w:tcPr>
+            <w:tcW w:w="5508" w:type="dxa"/>
+            <w:tcBorders>
+              <w:top w:val="nil"/>
+              <w:left w:val="nil"/>
+              <w:bottom w:val="nil"/>
+              <w:right w:val="nil"/>
+            </w:tcBorders>
+            <w:shd w:val="clear" w:color="auto" w:fill="auto"/>
+          </w:tcPr>
+          <w:p>
+            <w:r>
+              <w:rPr>
+                <w:b/>
+              </w:rPr>
               <w:t>Java SDET</w:t>
             </w:r>
           </w:p>
@@ -3085,13 +3284,7 @@
         <w:rPr>
           <w:color w:val="000000" w:themeColor="text1"/>
         </w:rPr>
-        <w:t xml:space="preserve"> team members for test</w:t>
-      </w:r>
-      <w:r>
-        <w:rPr>
-          <w:color w:val="000000" w:themeColor="text1"/>
-        </w:rPr>
-        <w:t xml:space="preserve"> automation and troubleshooting.</w:t>
+        <w:t xml:space="preserve"> team members for test automation and troubleshooting.</w:t>
       </w:r>
     </w:p>
     <w:p/>
@@ -3830,6 +4023,38 @@
         </w:rPr>
       </w:pPr>
     </w:p>
+    <w:p>
+      <w:pPr>
+        <w:shd w:val="clear" w:color="auto" w:fill="FFFFFF"/>
+        <w:rPr>
+          <w:color w:val="000000" w:themeColor="text1"/>
+        </w:rPr>
+      </w:pPr>
+    </w:p>
+    <w:p>
+      <w:pPr>
+        <w:shd w:val="clear" w:color="auto" w:fill="FFFFFF"/>
+        <w:rPr>
+          <w:color w:val="000000" w:themeColor="text1"/>
+        </w:rPr>
+      </w:pPr>
+    </w:p>
+    <w:p>
+      <w:pPr>
+        <w:shd w:val="clear" w:color="auto" w:fill="FFFFFF"/>
+        <w:rPr>
+          <w:color w:val="000000" w:themeColor="text1"/>
+        </w:rPr>
+      </w:pPr>
+    </w:p>
+    <w:p>
+      <w:pPr>
+        <w:shd w:val="clear" w:color="auto" w:fill="FFFFFF"/>
+        <w:rPr>
+          <w:color w:val="000000" w:themeColor="text1"/>
+        </w:rPr>
+      </w:pPr>
+    </w:p>
     <w:tbl>
       <w:tblPr>
         <w:tblStyle w:val="TableGrid"/>
@@ -3860,6 +4085,7 @@
               <w:rPr>
                 <w:b/>
               </w:rPr>
+              <w:lastRenderedPageBreak/>
               <w:t>Python SDET</w:t>
             </w:r>
           </w:p>
@@ -4167,7 +4393,6 @@
     </w:tbl>
     <w:p>
       <w:r>
-        <w:lastRenderedPageBreak/>
         <w:t>Portland State University – Portland, OR</w:t>
       </w:r>
     </w:p>
@@ -4227,7 +4452,10 @@
         </w:r>
       </w:hyperlink>
     </w:p>
-    <w:p/>
+    <w:p>
+      <w:bookmarkStart w:id="0" w:name="_GoBack"/>
+      <w:bookmarkEnd w:id="0"/>
+    </w:p>
     <w:sectPr>
       <w:headerReference w:type="default" r:id="rId10"/>
       <w:footerReference w:type="default" r:id="rId11"/>
@@ -10084,7 +10312,7 @@
 </file>
 
 <file path=customXml/itemProps1.xml><?xml version="1.0" encoding="utf-8"?>
-<ds:datastoreItem xmlns:ds="http://schemas.openxmlformats.org/officeDocument/2006/customXml" ds:itemID="{41521DA6-1DBB-4E27-8D51-ADD09ED9B07F}">
+<ds:datastoreItem xmlns:ds="http://schemas.openxmlformats.org/officeDocument/2006/customXml" ds:itemID="{6E3CF31E-A1C6-4253-AD26-BFC7D729CAB2}">
   <ds:schemaRefs>
     <ds:schemaRef ds:uri="http://schemas.openxmlformats.org/officeDocument/2006/bibliography"/>
   </ds:schemaRefs>

</xml_diff>